<commit_message>
updated sql in 2333 and 2438
</commit_message>
<xml_diff>
--- a/CVE_checklist_draft.docx
+++ b/CVE_checklist_draft.docx
@@ -2802,10 +2802,9 @@
                 <w:color w:val="000000"/>
                 <w:sz w:val="18"/>
                 <w:szCs w:val="18"/>
-                <w:highlight w:val="yellow"/>
                 <w:lang w:eastAsia="en-AU"/>
               </w:rPr>
-              <w:t>Working</w:t>
+              <w:t>Yes</w:t>
             </w:r>
           </w:p>
         </w:tc>
@@ -2846,6 +2845,16 @@
                 <w:lang w:eastAsia="en-AU"/>
               </w:rPr>
               <w:t> </w:t>
+            </w:r>
+            <w:r>
+              <w:rPr>
+                <w:rFonts w:ascii="Calibri" w:eastAsia="Times New Roman" w:hAnsi="Calibri" w:cs="Calibri"/>
+                <w:color w:val="000000"/>
+                <w:sz w:val="18"/>
+                <w:szCs w:val="18"/>
+                <w:lang w:eastAsia="en-AU"/>
+              </w:rPr>
+              <w:t>Yes</w:t>
             </w:r>
           </w:p>
         </w:tc>
@@ -10174,6 +10183,43 @@
                 <w:lang w:val="en-US"/>
               </w:rPr>
             </w:pPr>
+            <w:r>
+              <w:rPr>
+                <w:sz w:val="18"/>
+                <w:szCs w:val="18"/>
+                <w:lang w:val="en-US"/>
+              </w:rPr>
+              <w:t xml:space="preserve">        </w:t>
+            </w:r>
+            <w:r>
+              <w:rPr>
+                <w:sz w:val="18"/>
+                <w:szCs w:val="18"/>
+                <w:highlight w:val="yellow"/>
+                <w:lang w:val="en-US"/>
+              </w:rPr>
+              <w:t>SELECT 'REVOKE ALTER USER FROM '|| GRANTEE ||';' FROM DBA_SYS_PRIVS WHERE PRIVILEGE = 'ALTER USER' AND grantee IN (SELECT USERNAME FROM DBA_USERS WHERE PROFILE IN ('DBS_SERVICES_PROFILE')</w:t>
+            </w:r>
+            <w:proofErr w:type="gramStart"/>
+            <w:r>
+              <w:rPr>
+                <w:sz w:val="18"/>
+                <w:szCs w:val="18"/>
+                <w:highlight w:val="yellow"/>
+                <w:lang w:val="en-US"/>
+              </w:rPr>
+              <w:t>);</w:t>
+            </w:r>
+            <w:proofErr w:type="gramEnd"/>
+          </w:p>
+          <w:p>
+            <w:pPr>
+              <w:rPr>
+                <w:sz w:val="18"/>
+                <w:szCs w:val="18"/>
+                <w:lang w:val="en-US"/>
+              </w:rPr>
+            </w:pPr>
           </w:p>
         </w:tc>
       </w:tr>
@@ -11195,6 +11241,7 @@
                 <w:szCs w:val="18"/>
                 <w:lang w:val="en-US"/>
               </w:rPr>
+              <w:lastRenderedPageBreak/>
               <w:t xml:space="preserve">select * from MDSYS.SDO_FEATURE_USAGE </w:t>
             </w:r>
           </w:p>
@@ -11239,7 +11286,6 @@
                 <w:szCs w:val="18"/>
                 <w:lang w:val="en-US"/>
               </w:rPr>
-              <w:lastRenderedPageBreak/>
               <w:t xml:space="preserve">If SQL #3 Returns Rows </w:t>
             </w:r>
           </w:p>
@@ -24175,13 +24221,15 @@
               <w:rPr>
                 <w:sz w:val="18"/>
                 <w:szCs w:val="18"/>
-                <w:lang w:val="en-US"/>
-              </w:rPr>
-            </w:pPr>
-            <w:r>
-              <w:rPr>
-                <w:sz w:val="18"/>
-                <w:szCs w:val="18"/>
+                <w:highlight w:val="yellow"/>
+                <w:lang w:val="en-US"/>
+              </w:rPr>
+            </w:pPr>
+            <w:r>
+              <w:rPr>
+                <w:sz w:val="18"/>
+                <w:szCs w:val="18"/>
+                <w:highlight w:val="yellow"/>
                 <w:lang w:val="en-US"/>
               </w:rPr>
               <w:t xml:space="preserve">SELECT GRANTEE, PRIVILEGE </w:t>
@@ -24192,13 +24240,15 @@
               <w:rPr>
                 <w:sz w:val="18"/>
                 <w:szCs w:val="18"/>
-                <w:lang w:val="en-US"/>
-              </w:rPr>
-            </w:pPr>
-            <w:r>
-              <w:rPr>
-                <w:sz w:val="18"/>
-                <w:szCs w:val="18"/>
+                <w:highlight w:val="yellow"/>
+                <w:lang w:val="en-US"/>
+              </w:rPr>
+            </w:pPr>
+            <w:r>
+              <w:rPr>
+                <w:sz w:val="18"/>
+                <w:szCs w:val="18"/>
+                <w:highlight w:val="yellow"/>
                 <w:lang w:val="en-US"/>
               </w:rPr>
               <w:t xml:space="preserve">FROM DBA_TAB_PRIVS </w:t>
@@ -24216,6 +24266,7 @@
               <w:rPr>
                 <w:sz w:val="18"/>
                 <w:szCs w:val="18"/>
+                <w:highlight w:val="yellow"/>
                 <w:lang w:val="en-US"/>
               </w:rPr>
               <w:t>WHERE TABLE_NAME like 'JAVA$POLICY$</w:t>
@@ -24225,6 +24276,7 @@
               <w:rPr>
                 <w:sz w:val="18"/>
                 <w:szCs w:val="18"/>
+                <w:highlight w:val="yellow"/>
                 <w:lang w:val="en-US"/>
               </w:rPr>
               <w:t>';</w:t>
@@ -35100,21 +35152,6 @@
 </file>
 
 <file path=customXml/item1.xml><?xml version="1.0" encoding="utf-8"?>
-<p:properties xmlns:p="http://schemas.microsoft.com/office/2006/metadata/properties" xmlns:xsi="http://www.w3.org/2001/XMLSchema-instance" xmlns:pc="http://schemas.microsoft.com/office/infopath/2007/PartnerControls">
-  <documentManagement/>
-</p:properties>
-</file>
-
-<file path=customXml/item2.xml><?xml version="1.0" encoding="utf-8"?>
-<?mso-contentType ?>
-<FormTemplates xmlns="http://schemas.microsoft.com/sharepoint/v3/contenttype/forms">
-  <Display>DocumentLibraryForm</Display>
-  <Edit>DocumentLibraryForm</Edit>
-  <New>DocumentLibraryForm</New>
-</FormTemplates>
-</file>
-
-<file path=customXml/item3.xml><?xml version="1.0" encoding="utf-8"?>
 <ct:contentTypeSchema xmlns:ct="http://schemas.microsoft.com/office/2006/metadata/contentType" xmlns:ma="http://schemas.microsoft.com/office/2006/metadata/properties/metaAttributes" ct:_="" ma:_="" ma:contentTypeName="Document" ma:contentTypeID="0x010100FFEEC955738B0D4590ABB47E91E644A1" ma:contentTypeVersion="0" ma:contentTypeDescription="Create a new document." ma:contentTypeScope="" ma:versionID="10387b3088997aecaeb128475bc74f05">
   <xsd:schema xmlns:xsd="http://www.w3.org/2001/XMLSchema" xmlns:xs="http://www.w3.org/2001/XMLSchema" xmlns:p="http://schemas.microsoft.com/office/2006/metadata/properties" targetNamespace="http://schemas.microsoft.com/office/2006/metadata/properties" ma:root="true" ma:fieldsID="1835cf3958b58cf4d5ce2ec7bab191c0">
     <xsd:element name="properties">
@@ -35228,10 +35265,32 @@
 </ct:contentTypeSchema>
 </file>
 
+<file path=customXml/item2.xml><?xml version="1.0" encoding="utf-8"?>
+<?mso-contentType ?>
+<FormTemplates xmlns="http://schemas.microsoft.com/sharepoint/v3/contenttype/forms">
+  <Display>DocumentLibraryForm</Display>
+  <Edit>DocumentLibraryForm</Edit>
+  <New>DocumentLibraryForm</New>
+</FormTemplates>
+</file>
+
+<file path=customXml/item3.xml><?xml version="1.0" encoding="utf-8"?>
+<p:properties xmlns:p="http://schemas.microsoft.com/office/2006/metadata/properties" xmlns:xsi="http://www.w3.org/2001/XMLSchema-instance" xmlns:pc="http://schemas.microsoft.com/office/infopath/2007/PartnerControls">
+  <documentManagement/>
+</p:properties>
+</file>
+
 <file path=customXml/itemProps1.xml><?xml version="1.0" encoding="utf-8"?>
-<ds:datastoreItem xmlns:ds="http://schemas.openxmlformats.org/officeDocument/2006/customXml" ds:itemID="{F9417258-0EC7-469A-B6EA-E8FAD459E373}">
+<ds:datastoreItem xmlns:ds="http://schemas.openxmlformats.org/officeDocument/2006/customXml" ds:itemID="{BFAA446C-80BA-4742-AE65-86FA36D46671}">
   <ds:schemaRefs>
+    <ds:schemaRef ds:uri="http://schemas.microsoft.com/office/2006/metadata/contentType"/>
+    <ds:schemaRef ds:uri="http://schemas.microsoft.com/office/2006/metadata/properties/metaAttributes"/>
+    <ds:schemaRef ds:uri="http://www.w3.org/2001/XMLSchema"/>
     <ds:schemaRef ds:uri="http://schemas.microsoft.com/office/2006/metadata/properties"/>
+    <ds:schemaRef ds:uri="http://schemas.openxmlformats.org/package/2006/metadata/core-properties"/>
+    <ds:schemaRef ds:uri="http://purl.org/dc/elements/1.1/"/>
+    <ds:schemaRef ds:uri="http://purl.org/dc/terms/"/>
+    <ds:schemaRef ds:uri="http://schemas.microsoft.com/internal/obd"/>
     <ds:schemaRef ds:uri="http://schemas.microsoft.com/office/infopath/2007/PartnerControls"/>
   </ds:schemaRefs>
 </ds:datastoreItem>
@@ -35246,16 +35305,9 @@
 </file>
 
 <file path=customXml/itemProps3.xml><?xml version="1.0" encoding="utf-8"?>
-<ds:datastoreItem xmlns:ds="http://schemas.openxmlformats.org/officeDocument/2006/customXml" ds:itemID="{BFAA446C-80BA-4742-AE65-86FA36D46671}">
+<ds:datastoreItem xmlns:ds="http://schemas.openxmlformats.org/officeDocument/2006/customXml" ds:itemID="{F9417258-0EC7-469A-B6EA-E8FAD459E373}">
   <ds:schemaRefs>
-    <ds:schemaRef ds:uri="http://schemas.microsoft.com/office/2006/metadata/contentType"/>
-    <ds:schemaRef ds:uri="http://schemas.microsoft.com/office/2006/metadata/properties/metaAttributes"/>
-    <ds:schemaRef ds:uri="http://www.w3.org/2001/XMLSchema"/>
     <ds:schemaRef ds:uri="http://schemas.microsoft.com/office/2006/metadata/properties"/>
-    <ds:schemaRef ds:uri="http://schemas.openxmlformats.org/package/2006/metadata/core-properties"/>
-    <ds:schemaRef ds:uri="http://purl.org/dc/elements/1.1/"/>
-    <ds:schemaRef ds:uri="http://purl.org/dc/terms/"/>
-    <ds:schemaRef ds:uri="http://schemas.microsoft.com/internal/obd"/>
     <ds:schemaRef ds:uri="http://schemas.microsoft.com/office/infopath/2007/PartnerControls"/>
   </ds:schemaRefs>
 </ds:datastoreItem>

</xml_diff>